<commit_message>
updated az 104 networking
</commit_message>
<xml_diff>
--- a/az-104/TOPICS - 4 - Configure and manage virtual networking.docx
+++ b/az-104/TOPICS - 4 - Configure and manage virtual networking.docx
@@ -1012,13 +1012,8 @@
       </w:r>
       <w:r>
         <w:tab/>
-        <w:t xml:space="preserve">Connection </w:t>
-      </w:r>
-      <w:proofErr w:type="gramStart"/>
-      <w:r>
-        <w:t>troubleshoot</w:t>
-      </w:r>
-      <w:proofErr w:type="gramEnd"/>
+        <w:t>Connection troubleshoot</w:t>
+      </w:r>
     </w:p>
     <w:p>
       <w:pPr>
@@ -1229,15 +1224,7 @@
       </w:pPr>
       <w:r>
         <w:tab/>
-        <w:t xml:space="preserve">There </w:t>
-      </w:r>
-      <w:proofErr w:type="gramStart"/>
-      <w:r>
-        <w:t>is</w:t>
-      </w:r>
-      <w:proofErr w:type="gramEnd"/>
-      <w:r>
-        <w:t xml:space="preserve"> 3 rule collections – NAT rule collection, Network Rule collection and Application rule collection</w:t>
+        <w:t>There is 3 rule collections – NAT rule collection, Network Rule collection and Application rule collection</w:t>
       </w:r>
     </w:p>
     <w:p>
@@ -1382,21 +1369,13 @@
         <w:t>Front end configuration</w:t>
       </w:r>
       <w:r>
+        <w:t xml:space="preserve"> - </w:t>
+      </w:r>
+      <w:r>
         <w:t xml:space="preserve"> </w:t>
       </w:r>
-      <w:proofErr w:type="gramStart"/>
-      <w:r>
-        <w:t xml:space="preserve">- </w:t>
-      </w:r>
-      <w:r>
-        <w:t xml:space="preserve"> </w:t>
-      </w:r>
-      <w:r>
-        <w:t>Public</w:t>
-      </w:r>
-      <w:proofErr w:type="gramEnd"/>
-      <w:r>
-        <w:t xml:space="preserve"> </w:t>
+      <w:r>
+        <w:t xml:space="preserve">Public </w:t>
       </w:r>
       <w:proofErr w:type="spellStart"/>
       <w:r>
@@ -1615,15 +1594,7 @@
       </w:r>
       <w:proofErr w:type="spellEnd"/>
       <w:r>
-        <w:t xml:space="preserve"> cannot be changed, need to </w:t>
-      </w:r>
-      <w:proofErr w:type="gramStart"/>
-      <w:r>
-        <w:t>delete</w:t>
-      </w:r>
-      <w:proofErr w:type="gramEnd"/>
-      <w:r>
-        <w:t xml:space="preserve"> and redeploy again to change</w:t>
+        <w:t xml:space="preserve"> cannot be changed, need to delete and redeploy again to change</w:t>
       </w:r>
     </w:p>
     <w:p>
@@ -1671,18 +1642,10 @@
       </w:r>
       <w:r>
         <w:tab/>
-        <w:t xml:space="preserve">Client IP + protocol </w:t>
-      </w:r>
-      <w:proofErr w:type="gramStart"/>
-      <w:r>
-        <w:t xml:space="preserve">– </w:t>
-      </w:r>
-      <w:r>
-        <w:t xml:space="preserve"> for</w:t>
-      </w:r>
-      <w:proofErr w:type="gramEnd"/>
-      <w:r>
-        <w:t xml:space="preserve"> stateless workload, </w:t>
+        <w:t xml:space="preserve">Client IP + protocol – </w:t>
+      </w:r>
+      <w:r>
+        <w:t xml:space="preserve"> for stateless workload, </w:t>
       </w:r>
       <w:r>
         <w:t>if IP or protocol change, the session is new, route</w:t>
@@ -1768,17 +1731,19 @@
     <w:p>
       <w:pPr>
         <w:spacing w:after="0"/>
-        <w:rPr>
-          <w:b/>
-          <w:bCs/>
-        </w:rPr>
-      </w:pPr>
-      <w:r>
-        <w:rPr>
-          <w:b/>
-          <w:bCs/>
-        </w:rPr>
-        <w:t>Configure and Troubleshoot Application gateway</w:t>
+      </w:pPr>
+      <w:r>
+        <w:tab/>
+        <w:t>Configure and troubleshoot Application gateway</w:t>
+      </w:r>
+    </w:p>
+    <w:p>
+      <w:pPr>
+        <w:spacing w:after="0"/>
+      </w:pPr>
+      <w:r>
+        <w:tab/>
+        <w:t>Features:</w:t>
       </w:r>
     </w:p>
     <w:p>
@@ -1799,12 +1764,10 @@
         <w:t xml:space="preserve">, HTTP(S) workloads only, </w:t>
       </w:r>
       <w:proofErr w:type="spellStart"/>
-      <w:proofErr w:type="gramStart"/>
       <w:r>
         <w:t>pubic</w:t>
       </w:r>
       <w:proofErr w:type="spellEnd"/>
-      <w:proofErr w:type="gramEnd"/>
       <w:r>
         <w:t xml:space="preserve"> or private, </w:t>
       </w:r>
@@ -1851,34 +1814,468 @@
       <w:pPr>
         <w:spacing w:after="0"/>
       </w:pPr>
-    </w:p>
-    <w:p>
-      <w:pPr>
-        <w:spacing w:after="0"/>
-      </w:pPr>
-      <w:r>
-        <w:tab/>
-      </w:r>
-    </w:p>
-    <w:p>
-      <w:pPr>
-        <w:spacing w:after="0"/>
-      </w:pPr>
-    </w:p>
-    <w:p>
-      <w:pPr>
-        <w:rPr>
-          <w:b/>
-          <w:bCs/>
-        </w:rPr>
-      </w:pPr>
-      <w:r>
-        <w:rPr>
-          <w:b/>
-          <w:bCs/>
-        </w:rPr>
+      <w:r>
+        <w:tab/>
+        <w:t>Components:</w:t>
+      </w:r>
+      <w:r>
+        <w:br/>
+      </w:r>
+      <w:r>
+        <w:tab/>
+        <w:t xml:space="preserve">Frontend IP, Listener (for port, IP or cert), Rule, Backend pool, </w:t>
+      </w:r>
+      <w:r>
+        <w:t>http setting, Custom probe</w:t>
+      </w:r>
+    </w:p>
+    <w:p>
+      <w:pPr>
+        <w:spacing w:after="0"/>
+      </w:pPr>
+    </w:p>
+    <w:p>
+      <w:pPr>
+        <w:spacing w:after="0"/>
+      </w:pPr>
+      <w:r>
+        <w:tab/>
+      </w:r>
+      <w:r>
+        <w:rPr>
+          <w:noProof/>
+        </w:rPr>
+        <w:drawing>
+          <wp:inline distT="0" distB="0" distL="0" distR="0" wp14:anchorId="27B2EBBE" wp14:editId="14CB326E">
+            <wp:extent cx="4930140" cy="2854460"/>
+            <wp:effectExtent l="0" t="0" r="3810" b="3175"/>
+            <wp:docPr id="4" name="Picture 4"/>
+            <wp:cNvGraphicFramePr>
+              <a:graphicFrameLocks xmlns:a="http://schemas.openxmlformats.org/drawingml/2006/main" noChangeAspect="1"/>
+            </wp:cNvGraphicFramePr>
+            <a:graphic xmlns:a="http://schemas.openxmlformats.org/drawingml/2006/main">
+              <a:graphicData uri="http://schemas.openxmlformats.org/drawingml/2006/picture">
+                <pic:pic xmlns:pic="http://schemas.openxmlformats.org/drawingml/2006/picture">
+                  <pic:nvPicPr>
+                    <pic:cNvPr id="1" name=""/>
+                    <pic:cNvPicPr/>
+                  </pic:nvPicPr>
+                  <pic:blipFill>
+                    <a:blip r:embed="rId9"/>
+                    <a:stretch>
+                      <a:fillRect/>
+                    </a:stretch>
+                  </pic:blipFill>
+                  <pic:spPr>
+                    <a:xfrm>
+                      <a:off x="0" y="0"/>
+                      <a:ext cx="4975651" cy="2880810"/>
+                    </a:xfrm>
+                    <a:prstGeom prst="rect">
+                      <a:avLst/>
+                    </a:prstGeom>
+                  </pic:spPr>
+                </pic:pic>
+              </a:graphicData>
+            </a:graphic>
+          </wp:inline>
+        </w:drawing>
+      </w:r>
+    </w:p>
+    <w:p>
+      <w:pPr>
+        <w:spacing w:after="0"/>
+      </w:pPr>
+      <w:r>
+        <w:tab/>
+      </w:r>
+    </w:p>
+    <w:p>
+      <w:pPr>
+        <w:spacing w:after="0"/>
+      </w:pPr>
+      <w:r>
+        <w:tab/>
+        <w:t>Creating Application Gateway:</w:t>
+      </w:r>
+      <w:r>
+        <w:br/>
+      </w:r>
+      <w:r>
+        <w:tab/>
+        <w:t xml:space="preserve">Make sure NSG allows load balancer traffic &gt; Create subnet for </w:t>
+      </w:r>
+      <w:proofErr w:type="spellStart"/>
+      <w:r>
+        <w:t>AppGateway</w:t>
+      </w:r>
+      <w:proofErr w:type="spellEnd"/>
+      <w:r>
+        <w:t xml:space="preserve"> &gt; create app gateway &gt; firewall status and mode (detection vs prevention – only for OWAS</w:t>
+      </w:r>
+      <w:r>
+        <w:t>P</w:t>
+      </w:r>
+      <w:r>
+        <w:t xml:space="preserve">) &gt; select </w:t>
+      </w:r>
+      <w:proofErr w:type="spellStart"/>
+      <w:r>
+        <w:t>VNet</w:t>
+      </w:r>
+      <w:proofErr w:type="spellEnd"/>
+      <w:r>
+        <w:t xml:space="preserve"> and Subnet  &gt; select if Front type (private, public or both) and add PIP if public &gt; Backend tab for adding the backend pool &gt; Configuration tab for adding routing rules </w:t>
+      </w:r>
+      <w:r>
+        <w:t>(configure listener then backend targets rules).</w:t>
+      </w:r>
+    </w:p>
+    <w:p>
+      <w:pPr>
+        <w:spacing w:after="0"/>
+      </w:pPr>
+      <w:r>
+        <w:tab/>
+        <w:t>Web application Firewall rules (WAF)</w:t>
+      </w:r>
+    </w:p>
+    <w:p>
+      <w:pPr>
+        <w:spacing w:after="0"/>
+      </w:pPr>
+      <w:r>
+        <w:tab/>
+        <w:t xml:space="preserve">Azure service that can be associated to different </w:t>
+      </w:r>
+      <w:proofErr w:type="spellStart"/>
+      <w:r>
+        <w:t>appgateway</w:t>
+      </w:r>
+      <w:proofErr w:type="spellEnd"/>
+    </w:p>
+    <w:p>
+      <w:pPr>
+        <w:spacing w:after="0"/>
+      </w:pPr>
+    </w:p>
+    <w:p>
+      <w:pPr>
+        <w:rPr>
+          <w:b/>
+          <w:bCs/>
+        </w:rPr>
+      </w:pPr>
+    </w:p>
+    <w:p>
+      <w:pPr>
+        <w:rPr>
+          <w:b/>
+          <w:bCs/>
+        </w:rPr>
+      </w:pPr>
+    </w:p>
+    <w:p>
+      <w:pPr>
+        <w:rPr>
+          <w:b/>
+          <w:bCs/>
+        </w:rPr>
+      </w:pPr>
+    </w:p>
+    <w:p>
+      <w:pPr>
+        <w:rPr>
+          <w:b/>
+          <w:bCs/>
+        </w:rPr>
+      </w:pPr>
+    </w:p>
+    <w:p>
+      <w:pPr>
+        <w:rPr>
+          <w:b/>
+          <w:bCs/>
+        </w:rPr>
+      </w:pPr>
+      <w:r>
+        <w:rPr>
+          <w:b/>
+          <w:bCs/>
+        </w:rPr>
+        <w:lastRenderedPageBreak/>
         <w:t>Monitor and troubleshoot virtual networking</w:t>
       </w:r>
+    </w:p>
+    <w:p>
+      <w:pPr>
+        <w:spacing w:after="0"/>
+      </w:pPr>
+      <w:r>
+        <w:rPr>
+          <w:b/>
+          <w:bCs/>
+        </w:rPr>
+        <w:tab/>
+      </w:r>
+      <w:r>
+        <w:t>Inspecting Virtual network traffic</w:t>
+      </w:r>
+    </w:p>
+    <w:p>
+      <w:pPr>
+        <w:spacing w:after="0"/>
+      </w:pPr>
+      <w:r>
+        <w:tab/>
+        <w:t>Tools:</w:t>
+      </w:r>
+      <w:r>
+        <w:br/>
+      </w:r>
+      <w:r>
+        <w:tab/>
+        <w:t>Network Watcher</w:t>
+      </w:r>
+    </w:p>
+    <w:p>
+      <w:pPr>
+        <w:spacing w:after="0"/>
+      </w:pPr>
+      <w:r>
+        <w:tab/>
+      </w:r>
+      <w:r>
+        <w:tab/>
+        <w:t xml:space="preserve">Topology generator (GUI), track connection reachability, IP flow verify, Next hop (verify routing path), Effective security rules, VPN troubleshoot (deep logging of Azure VPN gateway), Packet Capture (gather ethernet frames and analyze with </w:t>
+      </w:r>
+      <w:proofErr w:type="spellStart"/>
+      <w:r>
+        <w:t>wireshark</w:t>
+      </w:r>
+      <w:proofErr w:type="spellEnd"/>
+      <w:r>
+        <w:t>), Connection Troubleshoot (check direct TCP connection).</w:t>
+      </w:r>
+    </w:p>
+    <w:p>
+      <w:pPr>
+        <w:spacing w:after="0"/>
+      </w:pPr>
+    </w:p>
+    <w:p>
+      <w:pPr>
+        <w:spacing w:after="0"/>
+        <w:ind w:firstLine="720"/>
+      </w:pPr>
+      <w:r>
+        <w:t>NPM – network performance monitor</w:t>
+      </w:r>
+    </w:p>
+    <w:p>
+      <w:pPr>
+        <w:spacing w:after="0"/>
+        <w:ind w:firstLine="720"/>
+      </w:pPr>
+      <w:r>
+        <w:t>Dependent on Log Analytics (Azure Monitor Logs)</w:t>
+      </w:r>
+    </w:p>
+    <w:p>
+      <w:pPr>
+        <w:spacing w:after="0"/>
+        <w:ind w:firstLine="720"/>
+      </w:pPr>
+      <w:r>
+        <w:tab/>
+        <w:t>Tools:</w:t>
+      </w:r>
+    </w:p>
+    <w:p>
+      <w:pPr>
+        <w:spacing w:after="0"/>
+        <w:ind w:firstLine="720"/>
+      </w:pPr>
+      <w:r>
+        <w:tab/>
+        <w:t>Performance monitor – monitor packet loss and latency</w:t>
+      </w:r>
+    </w:p>
+    <w:p>
+      <w:pPr>
+        <w:spacing w:after="0"/>
+        <w:ind w:firstLine="720"/>
+      </w:pPr>
+      <w:r>
+        <w:tab/>
+        <w:t xml:space="preserve">Service Connectivity monitor – Monitor any TCP endpoint (API’s, </w:t>
+      </w:r>
+      <w:proofErr w:type="spellStart"/>
+      <w:r>
+        <w:t>Saas</w:t>
+      </w:r>
+      <w:proofErr w:type="spellEnd"/>
+      <w:r>
+        <w:t xml:space="preserve">, </w:t>
+      </w:r>
+      <w:proofErr w:type="spellStart"/>
+      <w:r>
+        <w:t>Paas</w:t>
+      </w:r>
+      <w:proofErr w:type="spellEnd"/>
+      <w:r>
+        <w:t xml:space="preserve"> applications, O365)</w:t>
+      </w:r>
+    </w:p>
+    <w:p>
+      <w:pPr>
+        <w:spacing w:after="0"/>
+        <w:ind w:firstLine="720"/>
+      </w:pPr>
+      <w:r>
+        <w:tab/>
+        <w:t xml:space="preserve">Express Route monitor – Bandwidth </w:t>
+      </w:r>
+      <w:r>
+        <w:t>utilization</w:t>
+      </w:r>
+    </w:p>
+    <w:p>
+      <w:pPr>
+        <w:spacing w:after="0"/>
+        <w:ind w:firstLine="720"/>
+      </w:pPr>
+    </w:p>
+    <w:p>
+      <w:pPr>
+        <w:spacing w:after="0"/>
+        <w:ind w:firstLine="720"/>
+      </w:pPr>
+      <w:r>
+        <w:t>Log analytics Workspace</w:t>
+      </w:r>
+    </w:p>
+    <w:p>
+      <w:pPr>
+        <w:spacing w:after="0"/>
+        <w:ind w:firstLine="720"/>
+      </w:pPr>
+      <w:r>
+        <w:tab/>
+        <w:t>Aggregates all logs into a central workspace</w:t>
+      </w:r>
+    </w:p>
+    <w:p>
+      <w:pPr>
+        <w:spacing w:after="0"/>
+        <w:ind w:firstLine="720"/>
+      </w:pPr>
+      <w:r>
+        <w:tab/>
+        <w:t>Sources can be from VM, on prem or AWS/GCP (must have agents installed)</w:t>
+      </w:r>
+    </w:p>
+    <w:p>
+      <w:pPr>
+        <w:spacing w:after="0"/>
+        <w:ind w:firstLine="720"/>
+      </w:pPr>
+      <w:r>
+        <w:tab/>
+        <w:t>Data will be stored on a virtual database</w:t>
+      </w:r>
+    </w:p>
+    <w:p>
+      <w:pPr>
+        <w:spacing w:after="0"/>
+        <w:ind w:firstLine="720"/>
+      </w:pPr>
+      <w:r>
+        <w:tab/>
+        <w:t>Can be queried with KQL</w:t>
+      </w:r>
+    </w:p>
+    <w:p>
+      <w:pPr>
+        <w:spacing w:after="0"/>
+        <w:ind w:firstLine="720"/>
+      </w:pPr>
+      <w:r>
+        <w:tab/>
+        <w:t xml:space="preserve">Presented on Insights, Dashboard, </w:t>
+      </w:r>
+      <w:proofErr w:type="spellStart"/>
+      <w:r>
+        <w:t>PowerBI</w:t>
+      </w:r>
+      <w:proofErr w:type="spellEnd"/>
+      <w:r>
+        <w:t xml:space="preserve">, </w:t>
+      </w:r>
+      <w:proofErr w:type="spellStart"/>
+      <w:r>
+        <w:t>etc</w:t>
+      </w:r>
+      <w:proofErr w:type="spellEnd"/>
+      <w:r>
+        <w:t xml:space="preserve"> </w:t>
+      </w:r>
+    </w:p>
+    <w:p>
+      <w:pPr>
+        <w:spacing w:after="0"/>
+        <w:ind w:firstLine="720"/>
+      </w:pPr>
+    </w:p>
+    <w:p>
+      <w:pPr>
+        <w:spacing w:after="0"/>
+        <w:ind w:firstLine="720"/>
+      </w:pPr>
+      <w:r>
+        <w:tab/>
+        <w:t xml:space="preserve">Log Analytics gateway is like a </w:t>
+      </w:r>
+      <w:proofErr w:type="spellStart"/>
+      <w:r>
+        <w:t>jumpserver</w:t>
+      </w:r>
+      <w:proofErr w:type="spellEnd"/>
+      <w:r>
+        <w:t xml:space="preserve"> that can send the logs to Workspace for </w:t>
+      </w:r>
+      <w:proofErr w:type="spellStart"/>
+      <w:r>
+        <w:t>airgapped</w:t>
+      </w:r>
+      <w:proofErr w:type="spellEnd"/>
+      <w:r>
+        <w:t xml:space="preserve"> infra</w:t>
+      </w:r>
+    </w:p>
+    <w:p>
+      <w:pPr>
+        <w:spacing w:after="0"/>
+        <w:ind w:firstLine="720"/>
+      </w:pPr>
+    </w:p>
+    <w:p>
+      <w:pPr>
+        <w:spacing w:after="0"/>
+      </w:pPr>
+    </w:p>
+    <w:p>
+      <w:pPr>
+        <w:spacing w:after="0"/>
+      </w:pPr>
+      <w:r>
+        <w:tab/>
+      </w:r>
+    </w:p>
+    <w:p>
+      <w:pPr>
+        <w:spacing w:after="0"/>
+      </w:pPr>
     </w:p>
     <w:p>
       <w:pPr>

</xml_diff>

<commit_message>
updated the az 104 networking
</commit_message>
<xml_diff>
--- a/az-104/TOPICS - 4 - Configure and manage virtual networking.docx
+++ b/az-104/TOPICS - 4 - Configure and manage virtual networking.docx
@@ -594,7 +594,7 @@
                     <pic:cNvPicPr/>
                   </pic:nvPicPr>
                   <pic:blipFill>
-                    <a:blip r:embed="rId6" cstate="print">
+                    <a:blip r:embed="rId7" cstate="print">
                       <a:extLst>
                         <a:ext uri="{28A0092B-C50C-407E-A947-70E740481C1C}">
                           <a14:useLocalDpi xmlns:a14="http://schemas.microsoft.com/office/drawing/2010/main" val="0"/>
@@ -1012,8 +1012,13 @@
       </w:r>
       <w:r>
         <w:tab/>
-        <w:t>Connection troubleshoot</w:t>
-      </w:r>
+        <w:t xml:space="preserve">Connection </w:t>
+      </w:r>
+      <w:proofErr w:type="gramStart"/>
+      <w:r>
+        <w:t>troubleshoot</w:t>
+      </w:r>
+      <w:proofErr w:type="gramEnd"/>
     </w:p>
     <w:p>
       <w:pPr>
@@ -1224,7 +1229,15 @@
       </w:pPr>
       <w:r>
         <w:tab/>
-        <w:t>There is 3 rule collections – NAT rule collection, Network Rule collection and Application rule collection</w:t>
+        <w:t xml:space="preserve">There </w:t>
+      </w:r>
+      <w:proofErr w:type="gramStart"/>
+      <w:r>
+        <w:t>is</w:t>
+      </w:r>
+      <w:proofErr w:type="gramEnd"/>
+      <w:r>
+        <w:t xml:space="preserve"> 3 rule collections – NAT rule collection, Network Rule collection and Application rule collection</w:t>
       </w:r>
     </w:p>
     <w:p>
@@ -1256,223 +1269,6 @@
             <wp:extent cx="3810000" cy="2689577"/>
             <wp:effectExtent l="0" t="0" r="0" b="0"/>
             <wp:docPr id="2" name="Picture 2"/>
-            <wp:cNvGraphicFramePr>
-              <a:graphicFrameLocks xmlns:a="http://schemas.openxmlformats.org/drawingml/2006/main" noChangeAspect="1"/>
-            </wp:cNvGraphicFramePr>
-            <a:graphic xmlns:a="http://schemas.openxmlformats.org/drawingml/2006/main">
-              <a:graphicData uri="http://schemas.openxmlformats.org/drawingml/2006/picture">
-                <pic:pic xmlns:pic="http://schemas.openxmlformats.org/drawingml/2006/picture">
-                  <pic:nvPicPr>
-                    <pic:cNvPr id="1" name=""/>
-                    <pic:cNvPicPr/>
-                  </pic:nvPicPr>
-                  <pic:blipFill>
-                    <a:blip r:embed="rId7"/>
-                    <a:stretch>
-                      <a:fillRect/>
-                    </a:stretch>
-                  </pic:blipFill>
-                  <pic:spPr>
-                    <a:xfrm>
-                      <a:off x="0" y="0"/>
-                      <a:ext cx="3845245" cy="2714457"/>
-                    </a:xfrm>
-                    <a:prstGeom prst="rect">
-                      <a:avLst/>
-                    </a:prstGeom>
-                  </pic:spPr>
-                </pic:pic>
-              </a:graphicData>
-            </a:graphic>
-          </wp:inline>
-        </w:drawing>
-      </w:r>
-    </w:p>
-    <w:p>
-      <w:pPr>
-        <w:spacing w:after="0"/>
-      </w:pPr>
-    </w:p>
-    <w:p>
-      <w:pPr>
-        <w:spacing w:after="0"/>
-        <w:rPr>
-          <w:b/>
-          <w:bCs/>
-        </w:rPr>
-      </w:pPr>
-      <w:r>
-        <w:rPr>
-          <w:b/>
-          <w:bCs/>
-        </w:rPr>
-        <w:t>Configure load balancing</w:t>
-      </w:r>
-    </w:p>
-    <w:p>
-      <w:pPr>
-        <w:spacing w:after="0"/>
-      </w:pPr>
-      <w:r>
-        <w:rPr>
-          <w:b/>
-          <w:bCs/>
-        </w:rPr>
-        <w:tab/>
-      </w:r>
-      <w:r>
-        <w:t>General purpose LB, can be external or internal</w:t>
-      </w:r>
-      <w:r>
-        <w:t xml:space="preserve"> (if HTTP/HTTPS why not Application gateway?)</w:t>
-      </w:r>
-    </w:p>
-    <w:p>
-      <w:pPr>
-        <w:spacing w:after="0"/>
-      </w:pPr>
-      <w:r>
-        <w:rPr>
-          <w:b/>
-          <w:bCs/>
-        </w:rPr>
-        <w:tab/>
-      </w:r>
-      <w:r>
-        <w:t xml:space="preserve">Use for HA for </w:t>
-      </w:r>
-      <w:r>
-        <w:t xml:space="preserve">similar configured machines, </w:t>
-      </w:r>
-      <w:r>
-        <w:t>Scalable performance, better service level</w:t>
-      </w:r>
-    </w:p>
-    <w:p>
-      <w:pPr>
-        <w:spacing w:after="0"/>
-      </w:pPr>
-      <w:r>
-        <w:tab/>
-        <w:t>Components:</w:t>
-      </w:r>
-    </w:p>
-    <w:p>
-      <w:pPr>
-        <w:spacing w:after="0"/>
-      </w:pPr>
-      <w:r>
-        <w:tab/>
-      </w:r>
-      <w:r>
-        <w:tab/>
-        <w:t>Front end configuration</w:t>
-      </w:r>
-      <w:r>
-        <w:t xml:space="preserve"> - </w:t>
-      </w:r>
-      <w:r>
-        <w:t xml:space="preserve"> </w:t>
-      </w:r>
-      <w:r>
-        <w:t xml:space="preserve">Public </w:t>
-      </w:r>
-      <w:proofErr w:type="spellStart"/>
-      <w:r>
-        <w:t>ip</w:t>
-      </w:r>
-      <w:proofErr w:type="spellEnd"/>
-      <w:r>
-        <w:t xml:space="preserve"> address (multiple)</w:t>
-      </w:r>
-      <w:r>
-        <w:t xml:space="preserve"> (need Public IP address standard)</w:t>
-      </w:r>
-    </w:p>
-    <w:p>
-      <w:pPr>
-        <w:spacing w:after="0"/>
-      </w:pPr>
-      <w:r>
-        <w:tab/>
-      </w:r>
-      <w:r>
-        <w:tab/>
-        <w:t>Hash based distribution</w:t>
-      </w:r>
-      <w:r>
-        <w:t xml:space="preserve"> </w:t>
-      </w:r>
-      <w:r>
-        <w:t>–</w:t>
-      </w:r>
-      <w:r>
-        <w:t xml:space="preserve"> </w:t>
-      </w:r>
-      <w:r>
-        <w:t xml:space="preserve">5 tuple hash to figure how to distribution </w:t>
-      </w:r>
-    </w:p>
-    <w:p>
-      <w:pPr>
-        <w:spacing w:after="0"/>
-      </w:pPr>
-      <w:r>
-        <w:tab/>
-      </w:r>
-      <w:r>
-        <w:tab/>
-        <w:t xml:space="preserve">Backend pool – </w:t>
-      </w:r>
-      <w:proofErr w:type="spellStart"/>
-      <w:r>
-        <w:t>identicaly</w:t>
-      </w:r>
-      <w:proofErr w:type="spellEnd"/>
-      <w:r>
-        <w:t xml:space="preserve"> configured </w:t>
-      </w:r>
-      <w:r>
-        <w:t>VM’s</w:t>
-      </w:r>
-    </w:p>
-    <w:p>
-      <w:pPr>
-        <w:spacing w:after="0"/>
-      </w:pPr>
-      <w:r>
-        <w:tab/>
-      </w:r>
-      <w:r>
-        <w:tab/>
-        <w:t xml:space="preserve">Health probe </w:t>
-      </w:r>
-      <w:r>
-        <w:t>–</w:t>
-      </w:r>
-      <w:r>
-        <w:t xml:space="preserve"> </w:t>
-      </w:r>
-      <w:r>
-        <w:t xml:space="preserve">to verify </w:t>
-      </w:r>
-      <w:r>
-        <w:t>node is online (port check or HTTP probe)</w:t>
-      </w:r>
-    </w:p>
-    <w:p>
-      <w:pPr>
-        <w:spacing w:after="0"/>
-      </w:pPr>
-      <w:r>
-        <w:rPr>
-          <w:noProof/>
-        </w:rPr>
-        <w:drawing>
-          <wp:inline distT="0" distB="0" distL="0" distR="0" wp14:anchorId="30390900" wp14:editId="3329C750">
-            <wp:extent cx="2674620" cy="1861011"/>
-            <wp:effectExtent l="0" t="0" r="0" b="6350"/>
-            <wp:docPr id="3" name="Picture 3"/>
             <wp:cNvGraphicFramePr>
               <a:graphicFrameLocks xmlns:a="http://schemas.openxmlformats.org/drawingml/2006/main" noChangeAspect="1"/>
             </wp:cNvGraphicFramePr>
@@ -1492,7 +1288,7 @@
                   <pic:spPr>
                     <a:xfrm>
                       <a:off x="0" y="0"/>
-                      <a:ext cx="2690992" cy="1872403"/>
+                      <a:ext cx="3845245" cy="2714457"/>
                     </a:xfrm>
                     <a:prstGeom prst="rect">
                       <a:avLst/>
@@ -1509,347 +1305,195 @@
       <w:pPr>
         <w:spacing w:after="0"/>
       </w:pPr>
-      <w:r>
-        <w:t>Azure LB is re</w:t>
-      </w:r>
-      <w:r>
-        <w:t>gional only, so need to use TM for geo redundancy</w:t>
-      </w:r>
-    </w:p>
-    <w:p>
-      <w:pPr>
-        <w:spacing w:after="0"/>
-      </w:pPr>
-      <w:r>
-        <w:lastRenderedPageBreak/>
-        <w:tab/>
-        <w:t>Azure load balancer SKU</w:t>
-      </w:r>
-    </w:p>
-    <w:p>
-      <w:pPr>
-        <w:spacing w:after="0"/>
-      </w:pPr>
-      <w:r>
-        <w:tab/>
-      </w:r>
-      <w:r>
-        <w:tab/>
-      </w:r>
-      <w:r>
-        <w:t>Basic: 300 backend</w:t>
-      </w:r>
-      <w:r>
-        <w:t xml:space="preserve"> instances, </w:t>
-      </w:r>
-      <w:r>
-        <w:t>availability set or VMSS,</w:t>
-      </w:r>
-      <w:r>
-        <w:t xml:space="preserve"> not availability zone aware</w:t>
-      </w:r>
-    </w:p>
-    <w:p>
-      <w:pPr>
-        <w:spacing w:after="0"/>
-      </w:pPr>
-      <w:r>
-        <w:tab/>
-      </w:r>
-      <w:r>
-        <w:tab/>
-        <w:t>Standard: 1000 backend</w:t>
-      </w:r>
-      <w:r>
-        <w:t xml:space="preserve"> instances, </w:t>
-      </w:r>
-      <w:r>
-        <w:t xml:space="preserve">any VM on same </w:t>
-      </w:r>
-      <w:proofErr w:type="spellStart"/>
-      <w:r>
-        <w:t>Vnet</w:t>
-      </w:r>
-      <w:proofErr w:type="spellEnd"/>
-      <w:r>
-        <w:t xml:space="preserve">, </w:t>
-      </w:r>
-      <w:r>
-        <w:t>Availability zone aware</w:t>
-      </w:r>
-    </w:p>
-    <w:p>
-      <w:pPr>
-        <w:spacing w:after="0"/>
-      </w:pPr>
-      <w:r>
-        <w:tab/>
-      </w:r>
-      <w:r>
-        <w:tab/>
-      </w:r>
-      <w:proofErr w:type="spellStart"/>
-      <w:r>
-        <w:t>Sku</w:t>
-      </w:r>
-      <w:proofErr w:type="spellEnd"/>
-      <w:r>
-        <w:t xml:space="preserve"> cannot be changed, need to delete and redeploy again to change</w:t>
-      </w:r>
-    </w:p>
-    <w:p>
-      <w:pPr>
-        <w:spacing w:after="0"/>
-      </w:pPr>
-      <w:r>
-        <w:tab/>
-        <w:t>Session affinity</w:t>
-      </w:r>
-      <w:r>
-        <w:t xml:space="preserve"> (NAT Rules)</w:t>
-      </w:r>
-    </w:p>
-    <w:p>
-      <w:pPr>
-        <w:spacing w:after="0"/>
-      </w:pPr>
-      <w:r>
-        <w:tab/>
-      </w:r>
-      <w:r>
-        <w:tab/>
-        <w:t xml:space="preserve">Client IP affinity </w:t>
-      </w:r>
-      <w:r>
-        <w:t>–</w:t>
-      </w:r>
-      <w:r>
-        <w:t xml:space="preserve"> </w:t>
-      </w:r>
-      <w:r>
-        <w:t>to use RDP gateway (source IP stays the same, LB route to same host)</w:t>
-      </w:r>
-      <w:r>
-        <w:t xml:space="preserve"> Sticky</w:t>
-      </w:r>
-    </w:p>
-    <w:p>
-      <w:pPr>
-        <w:spacing w:after="0"/>
-      </w:pPr>
-      <w:r>
-        <w:tab/>
-      </w:r>
-      <w:r>
-        <w:tab/>
-        <w:t xml:space="preserve">Client IP + protocol – </w:t>
-      </w:r>
-      <w:r>
-        <w:t xml:space="preserve"> for stateless workload, </w:t>
-      </w:r>
-      <w:r>
-        <w:t>if IP or protocol change, the session is new, route</w:t>
-      </w:r>
-      <w:r>
-        <w:t xml:space="preserve"> </w:t>
-      </w:r>
-      <w:r>
-        <w:t>new host</w:t>
-      </w:r>
-    </w:p>
-    <w:p>
-      <w:pPr>
-        <w:spacing w:after="0"/>
-      </w:pPr>
-      <w:r>
-        <w:tab/>
-        <w:t>Floating IP / Direct Server Return</w:t>
-      </w:r>
-    </w:p>
-    <w:p>
-      <w:pPr>
-        <w:spacing w:after="0"/>
-      </w:pPr>
-      <w:r>
-        <w:tab/>
-      </w:r>
-      <w:r>
-        <w:tab/>
-        <w:t>Use for backend SQL server pool. The return data bypasses the LB for faster response.</w:t>
-      </w:r>
-    </w:p>
-    <w:p>
-      <w:pPr>
-        <w:spacing w:after="0"/>
-      </w:pPr>
-      <w:r>
-        <w:tab/>
-      </w:r>
-      <w:r>
-        <w:t>Troubleshooting LB</w:t>
-      </w:r>
-    </w:p>
-    <w:p>
-      <w:pPr>
-        <w:spacing w:after="0"/>
-      </w:pPr>
-      <w:r>
-        <w:tab/>
-      </w:r>
-      <w:r>
-        <w:tab/>
-        <w:t xml:space="preserve">Tools: Service Health, </w:t>
-      </w:r>
-      <w:r>
-        <w:t xml:space="preserve">Resource Health, Azure Monitor, </w:t>
-      </w:r>
-      <w:proofErr w:type="spellStart"/>
-      <w:r>
-        <w:t>PSPing</w:t>
-      </w:r>
-      <w:proofErr w:type="spellEnd"/>
-      <w:r>
-        <w:t xml:space="preserve">, </w:t>
-      </w:r>
-      <w:proofErr w:type="spellStart"/>
-      <w:r>
-        <w:t>TCPing</w:t>
-      </w:r>
-      <w:proofErr w:type="spellEnd"/>
-      <w:r>
-        <w:t>, Network watcher</w:t>
-      </w:r>
-      <w:r>
-        <w:tab/>
-      </w:r>
-    </w:p>
-    <w:p>
-      <w:pPr>
-        <w:spacing w:after="0"/>
-      </w:pPr>
-    </w:p>
-    <w:p>
-      <w:pPr>
-        <w:spacing w:after="0"/>
-      </w:pPr>
-      <w:r>
-        <w:tab/>
-        <w:t>Configure and troubleshoot Application gateway</w:t>
-      </w:r>
-    </w:p>
-    <w:p>
-      <w:pPr>
-        <w:spacing w:after="0"/>
-      </w:pPr>
-      <w:r>
-        <w:tab/>
-        <w:t>Features:</w:t>
-      </w:r>
-    </w:p>
-    <w:p>
-      <w:pPr>
-        <w:spacing w:after="0"/>
-      </w:pPr>
-      <w:r>
+    </w:p>
+    <w:p>
+      <w:pPr>
+        <w:spacing w:after="0"/>
         <w:rPr>
           <w:b/>
           <w:bCs/>
         </w:rPr>
-        <w:tab/>
-      </w:r>
-      <w:r>
-        <w:t>OSI layer 7</w:t>
-      </w:r>
-      <w:r>
-        <w:t xml:space="preserve">, HTTP(S) workloads only, </w:t>
-      </w:r>
-      <w:proofErr w:type="spellStart"/>
-      <w:r>
-        <w:t>pubic</w:t>
-      </w:r>
-      <w:proofErr w:type="spellEnd"/>
-      <w:r>
-        <w:t xml:space="preserve"> or private, </w:t>
-      </w:r>
-      <w:r>
-        <w:t>WAF</w:t>
+      </w:pPr>
+      <w:r>
+        <w:rPr>
+          <w:b/>
+          <w:bCs/>
+        </w:rPr>
+        <w:t>Configure load balancing</w:t>
+      </w:r>
+    </w:p>
+    <w:p>
+      <w:pPr>
+        <w:spacing w:after="0"/>
+      </w:pPr>
+      <w:r>
+        <w:rPr>
+          <w:b/>
+          <w:bCs/>
+        </w:rPr>
+        <w:tab/>
+      </w:r>
+      <w:r>
+        <w:t>General purpose LB, can be external or internal</w:t>
+      </w:r>
+      <w:r>
+        <w:t xml:space="preserve"> (if HTTP/HTTPS why not Application gateway?)</w:t>
+      </w:r>
+    </w:p>
+    <w:p>
+      <w:pPr>
+        <w:spacing w:after="0"/>
+      </w:pPr>
+      <w:r>
+        <w:rPr>
+          <w:b/>
+          <w:bCs/>
+        </w:rPr>
+        <w:tab/>
+      </w:r>
+      <w:r>
+        <w:t xml:space="preserve">Use for HA for </w:t>
+      </w:r>
+      <w:r>
+        <w:t xml:space="preserve">similar configured machines, </w:t>
+      </w:r>
+      <w:r>
+        <w:t>Scalable performance, better service level</w:t>
+      </w:r>
+    </w:p>
+    <w:p>
+      <w:pPr>
+        <w:spacing w:after="0"/>
+      </w:pPr>
+      <w:r>
+        <w:tab/>
+        <w:t>Components:</w:t>
+      </w:r>
+    </w:p>
+    <w:p>
+      <w:pPr>
+        <w:spacing w:after="0"/>
+      </w:pPr>
+      <w:r>
+        <w:tab/>
+      </w:r>
+      <w:r>
+        <w:tab/>
+        <w:t>Front end configuration</w:t>
       </w:r>
       <w:r>
         <w:t xml:space="preserve"> </w:t>
       </w:r>
-      <w:r>
-        <w:t>(</w:t>
-      </w:r>
-      <w:proofErr w:type="spellStart"/>
-      <w:r>
-        <w:t>Owasp</w:t>
-      </w:r>
-      <w:proofErr w:type="spellEnd"/>
-      <w:r>
-        <w:t>)</w:t>
-      </w:r>
-      <w:r>
-        <w:br/>
-      </w:r>
-      <w:r>
-        <w:tab/>
-        <w:t xml:space="preserve">SSL/TLS </w:t>
-      </w:r>
-      <w:r>
-        <w:t xml:space="preserve">offload, </w:t>
-      </w:r>
-      <w:proofErr w:type="spellStart"/>
-      <w:r>
-        <w:t>AutoScale</w:t>
-      </w:r>
-      <w:proofErr w:type="spellEnd"/>
-      <w:r>
-        <w:t xml:space="preserve">, Multi-site routing, </w:t>
-      </w:r>
-      <w:r>
-        <w:t>Path-based routing</w:t>
-      </w:r>
-    </w:p>
-    <w:p>
-      <w:pPr>
-        <w:spacing w:after="0"/>
-      </w:pPr>
-      <w:r>
-        <w:tab/>
-        <w:t>Components:</w:t>
-      </w:r>
-      <w:r>
-        <w:br/>
-      </w:r>
-      <w:r>
-        <w:tab/>
-        <w:t xml:space="preserve">Frontend IP, Listener (for port, IP or cert), Rule, Backend pool, </w:t>
-      </w:r>
-      <w:r>
-        <w:t>http setting, Custom probe</w:t>
-      </w:r>
-    </w:p>
-    <w:p>
-      <w:pPr>
-        <w:spacing w:after="0"/>
-      </w:pPr>
-    </w:p>
-    <w:p>
-      <w:pPr>
-        <w:spacing w:after="0"/>
-      </w:pPr>
-      <w:r>
-        <w:tab/>
-      </w:r>
+      <w:proofErr w:type="gramStart"/>
+      <w:r>
+        <w:t xml:space="preserve">- </w:t>
+      </w:r>
+      <w:r>
+        <w:t xml:space="preserve"> </w:t>
+      </w:r>
+      <w:r>
+        <w:t>Public</w:t>
+      </w:r>
+      <w:proofErr w:type="gramEnd"/>
+      <w:r>
+        <w:t xml:space="preserve"> </w:t>
+      </w:r>
+      <w:proofErr w:type="spellStart"/>
+      <w:r>
+        <w:t>ip</w:t>
+      </w:r>
+      <w:proofErr w:type="spellEnd"/>
+      <w:r>
+        <w:t xml:space="preserve"> address (multiple)</w:t>
+      </w:r>
+      <w:r>
+        <w:t xml:space="preserve"> (need Public IP address standard)</w:t>
+      </w:r>
+    </w:p>
+    <w:p>
+      <w:pPr>
+        <w:spacing w:after="0"/>
+      </w:pPr>
+      <w:r>
+        <w:tab/>
+      </w:r>
+      <w:r>
+        <w:tab/>
+        <w:t>Hash based distribution</w:t>
+      </w:r>
+      <w:r>
+        <w:t xml:space="preserve"> </w:t>
+      </w:r>
+      <w:r>
+        <w:t>–</w:t>
+      </w:r>
+      <w:r>
+        <w:t xml:space="preserve"> </w:t>
+      </w:r>
+      <w:r>
+        <w:t xml:space="preserve">5 tuple hash to figure how to distribution </w:t>
+      </w:r>
+    </w:p>
+    <w:p>
+      <w:pPr>
+        <w:spacing w:after="0"/>
+      </w:pPr>
+      <w:r>
+        <w:tab/>
+      </w:r>
+      <w:r>
+        <w:tab/>
+        <w:t xml:space="preserve">Backend pool – </w:t>
+      </w:r>
+      <w:proofErr w:type="spellStart"/>
+      <w:r>
+        <w:t>identicaly</w:t>
+      </w:r>
+      <w:proofErr w:type="spellEnd"/>
+      <w:r>
+        <w:t xml:space="preserve"> configured </w:t>
+      </w:r>
+      <w:r>
+        <w:t>VM’s</w:t>
+      </w:r>
+    </w:p>
+    <w:p>
+      <w:pPr>
+        <w:spacing w:after="0"/>
+      </w:pPr>
+      <w:r>
+        <w:tab/>
+      </w:r>
+      <w:r>
+        <w:tab/>
+        <w:t xml:space="preserve">Health probe </w:t>
+      </w:r>
+      <w:r>
+        <w:t>–</w:t>
+      </w:r>
+      <w:r>
+        <w:t xml:space="preserve"> </w:t>
+      </w:r>
+      <w:r>
+        <w:t xml:space="preserve">to verify </w:t>
+      </w:r>
+      <w:r>
+        <w:t>node is online (port check or HTTP probe)</w:t>
+      </w:r>
+    </w:p>
+    <w:p>
+      <w:pPr>
+        <w:spacing w:after="0"/>
+      </w:pPr>
       <w:r>
         <w:rPr>
           <w:noProof/>
         </w:rPr>
         <w:drawing>
-          <wp:inline distT="0" distB="0" distL="0" distR="0" wp14:anchorId="27B2EBBE" wp14:editId="14CB326E">
-            <wp:extent cx="4930140" cy="2854460"/>
-            <wp:effectExtent l="0" t="0" r="3810" b="3175"/>
-            <wp:docPr id="4" name="Picture 4"/>
+          <wp:inline distT="0" distB="0" distL="0" distR="0" wp14:anchorId="30390900" wp14:editId="3329C750">
+            <wp:extent cx="2674620" cy="1861011"/>
+            <wp:effectExtent l="0" t="0" r="0" b="6350"/>
+            <wp:docPr id="3" name="Picture 3"/>
             <wp:cNvGraphicFramePr>
               <a:graphicFrameLocks xmlns:a="http://schemas.openxmlformats.org/drawingml/2006/main" noChangeAspect="1"/>
             </wp:cNvGraphicFramePr>
@@ -1869,6 +1513,409 @@
                   <pic:spPr>
                     <a:xfrm>
                       <a:off x="0" y="0"/>
+                      <a:ext cx="2690992" cy="1872403"/>
+                    </a:xfrm>
+                    <a:prstGeom prst="rect">
+                      <a:avLst/>
+                    </a:prstGeom>
+                  </pic:spPr>
+                </pic:pic>
+              </a:graphicData>
+            </a:graphic>
+          </wp:inline>
+        </w:drawing>
+      </w:r>
+    </w:p>
+    <w:p>
+      <w:pPr>
+        <w:spacing w:after="0"/>
+      </w:pPr>
+      <w:r>
+        <w:t>Azure LB is re</w:t>
+      </w:r>
+      <w:r>
+        <w:t>gional only, so need to use TM for geo redundancy</w:t>
+      </w:r>
+    </w:p>
+    <w:p>
+      <w:pPr>
+        <w:spacing w:after="0"/>
+      </w:pPr>
+      <w:r>
+        <w:lastRenderedPageBreak/>
+        <w:tab/>
+        <w:t>Azure load balancer SKU</w:t>
+      </w:r>
+    </w:p>
+    <w:p>
+      <w:pPr>
+        <w:spacing w:after="0"/>
+      </w:pPr>
+      <w:r>
+        <w:tab/>
+      </w:r>
+      <w:r>
+        <w:tab/>
+      </w:r>
+      <w:r>
+        <w:t>Basic: 300 backend</w:t>
+      </w:r>
+      <w:r>
+        <w:t xml:space="preserve"> instances, </w:t>
+      </w:r>
+      <w:r>
+        <w:t>availability set or VMSS,</w:t>
+      </w:r>
+      <w:r>
+        <w:t xml:space="preserve"> not availability zone aware</w:t>
+      </w:r>
+    </w:p>
+    <w:p>
+      <w:pPr>
+        <w:spacing w:after="0"/>
+      </w:pPr>
+      <w:r>
+        <w:tab/>
+      </w:r>
+      <w:r>
+        <w:tab/>
+        <w:t>Standard: 1000 backend</w:t>
+      </w:r>
+      <w:r>
+        <w:t xml:space="preserve"> instances, </w:t>
+      </w:r>
+      <w:r>
+        <w:t xml:space="preserve">any VM on same </w:t>
+      </w:r>
+      <w:proofErr w:type="spellStart"/>
+      <w:r>
+        <w:t>Vnet</w:t>
+      </w:r>
+      <w:proofErr w:type="spellEnd"/>
+      <w:r>
+        <w:t xml:space="preserve">, </w:t>
+      </w:r>
+      <w:r>
+        <w:t>Availability zone aware</w:t>
+      </w:r>
+    </w:p>
+    <w:p>
+      <w:pPr>
+        <w:spacing w:after="0"/>
+      </w:pPr>
+      <w:r>
+        <w:tab/>
+      </w:r>
+      <w:r>
+        <w:tab/>
+      </w:r>
+      <w:proofErr w:type="spellStart"/>
+      <w:r>
+        <w:t>Sku</w:t>
+      </w:r>
+      <w:proofErr w:type="spellEnd"/>
+      <w:r>
+        <w:t xml:space="preserve"> cannot be changed, need to </w:t>
+      </w:r>
+      <w:proofErr w:type="gramStart"/>
+      <w:r>
+        <w:t>delete</w:t>
+      </w:r>
+      <w:proofErr w:type="gramEnd"/>
+      <w:r>
+        <w:t xml:space="preserve"> and redeploy again to change</w:t>
+      </w:r>
+    </w:p>
+    <w:p>
+      <w:pPr>
+        <w:spacing w:after="0"/>
+      </w:pPr>
+      <w:r>
+        <w:tab/>
+        <w:t>Session affinity</w:t>
+      </w:r>
+      <w:r>
+        <w:t xml:space="preserve"> (NAT Rules)</w:t>
+      </w:r>
+    </w:p>
+    <w:p>
+      <w:pPr>
+        <w:spacing w:after="0"/>
+      </w:pPr>
+      <w:r>
+        <w:tab/>
+      </w:r>
+      <w:r>
+        <w:tab/>
+        <w:t xml:space="preserve">Client IP affinity </w:t>
+      </w:r>
+      <w:r>
+        <w:t>–</w:t>
+      </w:r>
+      <w:r>
+        <w:t xml:space="preserve"> </w:t>
+      </w:r>
+      <w:r>
+        <w:t>to use RDP gateway (source IP stays the same, LB route to same host)</w:t>
+      </w:r>
+      <w:r>
+        <w:t xml:space="preserve"> Sticky</w:t>
+      </w:r>
+    </w:p>
+    <w:p>
+      <w:pPr>
+        <w:spacing w:after="0"/>
+      </w:pPr>
+      <w:r>
+        <w:tab/>
+      </w:r>
+      <w:r>
+        <w:tab/>
+        <w:t xml:space="preserve">Client IP + protocol </w:t>
+      </w:r>
+      <w:proofErr w:type="gramStart"/>
+      <w:r>
+        <w:t xml:space="preserve">– </w:t>
+      </w:r>
+      <w:r>
+        <w:t xml:space="preserve"> for</w:t>
+      </w:r>
+      <w:proofErr w:type="gramEnd"/>
+      <w:r>
+        <w:t xml:space="preserve"> stateless workload, </w:t>
+      </w:r>
+      <w:r>
+        <w:t>if IP or protocol change, the session is new, route</w:t>
+      </w:r>
+      <w:r>
+        <w:t xml:space="preserve"> </w:t>
+      </w:r>
+      <w:r>
+        <w:t>new host</w:t>
+      </w:r>
+    </w:p>
+    <w:p>
+      <w:pPr>
+        <w:spacing w:after="0"/>
+      </w:pPr>
+      <w:r>
+        <w:tab/>
+        <w:t>Floating IP / Direct Server Return</w:t>
+      </w:r>
+    </w:p>
+    <w:p>
+      <w:pPr>
+        <w:spacing w:after="0"/>
+      </w:pPr>
+      <w:r>
+        <w:tab/>
+      </w:r>
+      <w:r>
+        <w:tab/>
+        <w:t>Use for backend SQL server pool. The return data bypasses the LB for faster response.</w:t>
+      </w:r>
+    </w:p>
+    <w:p>
+      <w:pPr>
+        <w:spacing w:after="0"/>
+      </w:pPr>
+      <w:r>
+        <w:tab/>
+      </w:r>
+      <w:r>
+        <w:t>Troubleshooting LB</w:t>
+      </w:r>
+    </w:p>
+    <w:p>
+      <w:pPr>
+        <w:spacing w:after="0"/>
+      </w:pPr>
+      <w:r>
+        <w:tab/>
+      </w:r>
+      <w:r>
+        <w:tab/>
+        <w:t xml:space="preserve">Tools: Service Health, </w:t>
+      </w:r>
+      <w:r>
+        <w:t xml:space="preserve">Resource Health, Azure Monitor, </w:t>
+      </w:r>
+      <w:proofErr w:type="spellStart"/>
+      <w:r>
+        <w:t>PSPing</w:t>
+      </w:r>
+      <w:proofErr w:type="spellEnd"/>
+      <w:r>
+        <w:t xml:space="preserve">, </w:t>
+      </w:r>
+      <w:proofErr w:type="spellStart"/>
+      <w:r>
+        <w:t>TCPing</w:t>
+      </w:r>
+      <w:proofErr w:type="spellEnd"/>
+      <w:r>
+        <w:t>, Network watcher</w:t>
+      </w:r>
+      <w:r>
+        <w:tab/>
+      </w:r>
+    </w:p>
+    <w:p>
+      <w:pPr>
+        <w:spacing w:after="0"/>
+      </w:pPr>
+    </w:p>
+    <w:p>
+      <w:pPr>
+        <w:spacing w:after="0"/>
+      </w:pPr>
+      <w:r>
+        <w:tab/>
+        <w:t>Configure and troubleshoot Application gateway</w:t>
+      </w:r>
+    </w:p>
+    <w:p>
+      <w:pPr>
+        <w:spacing w:after="0"/>
+      </w:pPr>
+      <w:r>
+        <w:tab/>
+        <w:t>Features:</w:t>
+      </w:r>
+    </w:p>
+    <w:p>
+      <w:pPr>
+        <w:spacing w:after="0"/>
+      </w:pPr>
+      <w:r>
+        <w:rPr>
+          <w:b/>
+          <w:bCs/>
+        </w:rPr>
+        <w:tab/>
+      </w:r>
+      <w:r>
+        <w:t>OSI layer 7</w:t>
+      </w:r>
+      <w:r>
+        <w:t xml:space="preserve">, HTTP(S) workloads only, </w:t>
+      </w:r>
+      <w:proofErr w:type="spellStart"/>
+      <w:proofErr w:type="gramStart"/>
+      <w:r>
+        <w:t>pubic</w:t>
+      </w:r>
+      <w:proofErr w:type="spellEnd"/>
+      <w:proofErr w:type="gramEnd"/>
+      <w:r>
+        <w:t xml:space="preserve"> or private, </w:t>
+      </w:r>
+      <w:r>
+        <w:t>WAF</w:t>
+      </w:r>
+      <w:r>
+        <w:t xml:space="preserve"> </w:t>
+      </w:r>
+      <w:r>
+        <w:t>(</w:t>
+      </w:r>
+      <w:proofErr w:type="spellStart"/>
+      <w:r>
+        <w:t>Owasp</w:t>
+      </w:r>
+      <w:proofErr w:type="spellEnd"/>
+      <w:r>
+        <w:t>)</w:t>
+      </w:r>
+      <w:r>
+        <w:br/>
+      </w:r>
+      <w:r>
+        <w:tab/>
+        <w:t xml:space="preserve">SSL/TLS </w:t>
+      </w:r>
+      <w:r>
+        <w:t xml:space="preserve">offload, </w:t>
+      </w:r>
+      <w:proofErr w:type="spellStart"/>
+      <w:r>
+        <w:t>AutoScale</w:t>
+      </w:r>
+      <w:proofErr w:type="spellEnd"/>
+      <w:r>
+        <w:t xml:space="preserve">, Multi-site routing, </w:t>
+      </w:r>
+      <w:r>
+        <w:t>Path-based routing</w:t>
+      </w:r>
+    </w:p>
+    <w:p>
+      <w:pPr>
+        <w:spacing w:after="0"/>
+      </w:pPr>
+      <w:r>
+        <w:tab/>
+        <w:t>Components:</w:t>
+      </w:r>
+      <w:r>
+        <w:br/>
+      </w:r>
+      <w:r>
+        <w:tab/>
+        <w:t xml:space="preserve">Frontend IP, Listener (for port, </w:t>
+      </w:r>
+      <w:proofErr w:type="gramStart"/>
+      <w:r>
+        <w:t>IP</w:t>
+      </w:r>
+      <w:proofErr w:type="gramEnd"/>
+      <w:r>
+        <w:t xml:space="preserve"> or cert), Rule, Backend pool, </w:t>
+      </w:r>
+      <w:r>
+        <w:t>http setting, Custom probe</w:t>
+      </w:r>
+    </w:p>
+    <w:p>
+      <w:pPr>
+        <w:spacing w:after="0"/>
+      </w:pPr>
+    </w:p>
+    <w:p>
+      <w:pPr>
+        <w:spacing w:after="0"/>
+      </w:pPr>
+      <w:r>
+        <w:tab/>
+      </w:r>
+      <w:r>
+        <w:rPr>
+          <w:noProof/>
+        </w:rPr>
+        <w:drawing>
+          <wp:inline distT="0" distB="0" distL="0" distR="0" wp14:anchorId="27B2EBBE" wp14:editId="14CB326E">
+            <wp:extent cx="4930140" cy="2854460"/>
+            <wp:effectExtent l="0" t="0" r="3810" b="3175"/>
+            <wp:docPr id="4" name="Picture 4"/>
+            <wp:cNvGraphicFramePr>
+              <a:graphicFrameLocks xmlns:a="http://schemas.openxmlformats.org/drawingml/2006/main" noChangeAspect="1"/>
+            </wp:cNvGraphicFramePr>
+            <a:graphic xmlns:a="http://schemas.openxmlformats.org/drawingml/2006/main">
+              <a:graphicData uri="http://schemas.openxmlformats.org/drawingml/2006/picture">
+                <pic:pic xmlns:pic="http://schemas.openxmlformats.org/drawingml/2006/picture">
+                  <pic:nvPicPr>
+                    <pic:cNvPr id="1" name=""/>
+                    <pic:cNvPicPr/>
+                  </pic:nvPicPr>
+                  <pic:blipFill>
+                    <a:blip r:embed="rId10"/>
+                    <a:stretch>
+                      <a:fillRect/>
+                    </a:stretch>
+                  </pic:blipFill>
+                  <pic:spPr>
+                    <a:xfrm>
+                      <a:off x="0" y="0"/>
                       <a:ext cx="4975651" cy="2880810"/>
                     </a:xfrm>
                     <a:prstGeom prst="rect">
@@ -1925,7 +1972,15 @@
       </w:r>
       <w:proofErr w:type="spellEnd"/>
       <w:r>
-        <w:t xml:space="preserve"> and Subnet  &gt; select if Front type (private, public or both) and add PIP if public &gt; Backend tab for adding the backend pool &gt; Configuration tab for adding routing rules </w:t>
+        <w:t xml:space="preserve"> and </w:t>
+      </w:r>
+      <w:proofErr w:type="gramStart"/>
+      <w:r>
+        <w:t>Subnet  &gt;</w:t>
+      </w:r>
+      <w:proofErr w:type="gramEnd"/>
+      <w:r>
+        <w:t xml:space="preserve"> select if Front type (private, public or both) and add PIP if public &gt; Backend tab for adding the backend pool &gt; Configuration tab for adding routing rules </w:t>
       </w:r>
       <w:r>
         <w:t>(configure listener then backend targets rules).</w:t>
@@ -2263,6 +2318,109 @@
       <w:pPr>
         <w:spacing w:after="0"/>
       </w:pPr>
+      <w:r>
+        <w:tab/>
+        <w:t>Hybrid cloud network traffic</w:t>
+      </w:r>
+    </w:p>
+    <w:p>
+      <w:pPr>
+        <w:spacing w:after="0"/>
+      </w:pPr>
+      <w:r>
+        <w:tab/>
+      </w:r>
+      <w:r>
+        <w:tab/>
+        <w:t xml:space="preserve">Log analytics workspace &gt; Solutions &gt; </w:t>
+      </w:r>
+      <w:proofErr w:type="spellStart"/>
+      <w:r>
+        <w:t>NetworkMonitoring</w:t>
+      </w:r>
+      <w:proofErr w:type="spellEnd"/>
+      <w:r>
+        <w:t xml:space="preserve"> &gt; Network performance monitor</w:t>
+      </w:r>
+    </w:p>
+    <w:p>
+      <w:pPr>
+        <w:spacing w:after="0"/>
+      </w:pPr>
+    </w:p>
+    <w:p>
+      <w:pPr>
+        <w:spacing w:after="0"/>
+      </w:pPr>
+      <w:r>
+        <w:tab/>
+      </w:r>
+      <w:r>
+        <w:tab/>
+        <w:t>Azure VPN gateway diagnostics log alerts</w:t>
+      </w:r>
+    </w:p>
+    <w:p>
+      <w:pPr>
+        <w:spacing w:after="0"/>
+      </w:pPr>
+      <w:r>
+        <w:tab/>
+      </w:r>
+      <w:r>
+        <w:tab/>
+      </w:r>
+      <w:r>
+        <w:tab/>
+        <w:t xml:space="preserve">Create action like ITSM, Azure PowerApps, </w:t>
+      </w:r>
+      <w:proofErr w:type="spellStart"/>
+      <w:r>
+        <w:t>etc</w:t>
+      </w:r>
+      <w:proofErr w:type="spellEnd"/>
+    </w:p>
+    <w:p>
+      <w:pPr>
+        <w:spacing w:after="0"/>
+      </w:pPr>
+      <w:r>
+        <w:tab/>
+      </w:r>
+      <w:r>
+        <w:tab/>
+        <w:t>Network Watcher VPN troubleshoot – wizard like troubleshooter</w:t>
+      </w:r>
+    </w:p>
+    <w:p>
+      <w:pPr>
+        <w:spacing w:after="0"/>
+      </w:pPr>
+      <w:r>
+        <w:tab/>
+      </w:r>
+      <w:r>
+        <w:tab/>
+        <w:t xml:space="preserve">Network Watcher packet capture – download and open in </w:t>
+      </w:r>
+      <w:proofErr w:type="spellStart"/>
+      <w:proofErr w:type="gramStart"/>
+      <w:r>
+        <w:t>Wireshark,etc</w:t>
+      </w:r>
+      <w:proofErr w:type="spellEnd"/>
+      <w:proofErr w:type="gramEnd"/>
+    </w:p>
+    <w:p>
+      <w:pPr>
+        <w:spacing w:after="0"/>
+      </w:pPr>
+      <w:r>
+        <w:tab/>
+      </w:r>
+      <w:r>
+        <w:tab/>
+      </w:r>
     </w:p>
     <w:p>
       <w:pPr>
@@ -2293,7 +2451,475 @@
         <w:t xml:space="preserve">Integrate an on-premises network with an Azure virtual network </w:t>
       </w:r>
     </w:p>
-    <w:p/>
+    <w:p>
+      <w:pPr>
+        <w:spacing w:after="0"/>
+      </w:pPr>
+      <w:r>
+        <w:tab/>
+      </w:r>
+      <w:r>
+        <w:t>2 types of Azure VPN:</w:t>
+      </w:r>
+    </w:p>
+    <w:p>
+      <w:pPr>
+        <w:pStyle w:val="ListParagraph"/>
+        <w:numPr>
+          <w:ilvl w:val="0"/>
+          <w:numId w:val="1"/>
+        </w:numPr>
+        <w:spacing w:after="0"/>
+      </w:pPr>
+      <w:r>
+        <w:t xml:space="preserve">A. </w:t>
+      </w:r>
+      <w:r>
+        <w:t xml:space="preserve">Site to Site VPN (S2S) – Always ON VPN using </w:t>
+      </w:r>
+      <w:proofErr w:type="spellStart"/>
+      <w:r>
+        <w:t>IPSec</w:t>
+      </w:r>
+      <w:proofErr w:type="spellEnd"/>
+      <w:r>
+        <w:t xml:space="preserve"> and IKE protocols</w:t>
+      </w:r>
+    </w:p>
+    <w:p>
+      <w:pPr>
+        <w:spacing w:after="0"/>
+      </w:pPr>
+      <w:r>
+        <w:tab/>
+      </w:r>
+      <w:r>
+        <w:tab/>
+      </w:r>
+      <w:r>
+        <w:t>routing methods</w:t>
+      </w:r>
+      <w:r>
+        <w:t xml:space="preserve">: Policy based (static) or Route based (dynamic) </w:t>
+      </w:r>
+    </w:p>
+    <w:p>
+      <w:pPr>
+        <w:spacing w:after="0"/>
+      </w:pPr>
+      <w:r>
+        <w:tab/>
+      </w:r>
+      <w:r>
+        <w:tab/>
+        <w:t>Active-active or Active-passive HA</w:t>
+      </w:r>
+    </w:p>
+    <w:p>
+      <w:pPr>
+        <w:spacing w:after="0"/>
+      </w:pPr>
+      <w:r>
+        <w:tab/>
+      </w:r>
+      <w:r>
+        <w:tab/>
+        <w:t xml:space="preserve">Reserved gateway subnet name = </w:t>
+      </w:r>
+      <w:proofErr w:type="spellStart"/>
+      <w:r>
+        <w:t>GatewaySubnet</w:t>
+      </w:r>
+      <w:proofErr w:type="spellEnd"/>
+    </w:p>
+    <w:p>
+      <w:pPr>
+        <w:spacing w:after="0"/>
+        <w:ind w:left="1068"/>
+      </w:pPr>
+      <w:r>
+        <w:t xml:space="preserve">B. </w:t>
+      </w:r>
+      <w:r>
+        <w:t xml:space="preserve">VNET to VNET VPN – secure connection between </w:t>
+      </w:r>
+      <w:proofErr w:type="spellStart"/>
+      <w:r>
+        <w:t>Vnet</w:t>
+      </w:r>
+      <w:proofErr w:type="spellEnd"/>
+      <w:r>
+        <w:t xml:space="preserve">, </w:t>
+      </w:r>
+      <w:proofErr w:type="spellStart"/>
+      <w:r>
+        <w:t>IPSec</w:t>
+      </w:r>
+      <w:proofErr w:type="spellEnd"/>
+      <w:r>
+        <w:t xml:space="preserve"> and IKE. Used to be used when peering is not yet available</w:t>
+      </w:r>
+    </w:p>
+    <w:p>
+      <w:pPr>
+        <w:spacing w:after="0"/>
+        <w:ind w:left="720"/>
+      </w:pPr>
+      <w:r>
+        <w:tab/>
+        <w:t>Only used so that there is isolation or administrative limitation</w:t>
+      </w:r>
+    </w:p>
+    <w:p>
+      <w:pPr>
+        <w:spacing w:after="0"/>
+        <w:ind w:left="720"/>
+      </w:pPr>
+    </w:p>
+    <w:p>
+      <w:pPr>
+        <w:spacing w:after="0"/>
+        <w:ind w:left="720"/>
+      </w:pPr>
+      <w:r>
+        <w:tab/>
+        <w:t>Components: Virtual Network Gateway, Local Network gateway, Connections</w:t>
+      </w:r>
+    </w:p>
+    <w:p>
+      <w:pPr>
+        <w:spacing w:after="0"/>
+        <w:ind w:left="720"/>
+      </w:pPr>
+    </w:p>
+    <w:p>
+      <w:pPr>
+        <w:pStyle w:val="ListParagraph"/>
+        <w:numPr>
+          <w:ilvl w:val="0"/>
+          <w:numId w:val="1"/>
+        </w:numPr>
+        <w:spacing w:after="0"/>
+      </w:pPr>
+      <w:r>
+        <w:t>Point to Site VPN (P2S) – Devices like routers, laptops, mobile phones, connects to the VPN</w:t>
+      </w:r>
+    </w:p>
+    <w:p>
+      <w:pPr>
+        <w:spacing w:after="0"/>
+        <w:ind w:left="1440"/>
+      </w:pPr>
+      <w:r>
+        <w:t xml:space="preserve">Supports OpenVPN, SSTP, IKEv2, </w:t>
+      </w:r>
+    </w:p>
+    <w:p>
+      <w:pPr>
+        <w:spacing w:after="0"/>
+        <w:ind w:left="1440"/>
+      </w:pPr>
+      <w:r>
+        <w:t>Authentication: Certificate based, Azure AD, RADIUS</w:t>
+      </w:r>
+    </w:p>
+    <w:p>
+      <w:pPr>
+        <w:spacing w:after="0"/>
+        <w:ind w:left="1440"/>
+      </w:pPr>
+      <w:r>
+        <w:lastRenderedPageBreak/>
+        <w:t>Components: VPN Gateway, Server certificate, Client certificate, VPN client</w:t>
+      </w:r>
+    </w:p>
+    <w:p>
+      <w:pPr>
+        <w:spacing w:after="0"/>
+        <w:ind w:left="1440"/>
+      </w:pPr>
+    </w:p>
+    <w:p>
+      <w:pPr>
+        <w:spacing w:after="0"/>
+        <w:ind w:left="1440"/>
+      </w:pPr>
+    </w:p>
+    <w:p>
+      <w:pPr>
+        <w:spacing w:after="0"/>
+        <w:ind w:left="1440"/>
+      </w:pPr>
+    </w:p>
+    <w:p>
+      <w:pPr>
+        <w:spacing w:after="0"/>
+        <w:ind w:left="1440"/>
+      </w:pPr>
+      <w:r>
+        <w:t>To deploy</w:t>
+      </w:r>
+      <w:r>
+        <w:t xml:space="preserve"> Site to Site / </w:t>
+      </w:r>
+      <w:proofErr w:type="spellStart"/>
+      <w:r>
+        <w:t>Vnet</w:t>
+      </w:r>
+      <w:proofErr w:type="spellEnd"/>
+      <w:r>
+        <w:t xml:space="preserve"> to </w:t>
+      </w:r>
+      <w:proofErr w:type="spellStart"/>
+      <w:r>
+        <w:t>Vnet</w:t>
+      </w:r>
+      <w:proofErr w:type="spellEnd"/>
+      <w:r>
+        <w:t>:</w:t>
+      </w:r>
+    </w:p>
+    <w:p>
+      <w:pPr>
+        <w:spacing w:after="0"/>
+        <w:ind w:left="1440"/>
+      </w:pPr>
+      <w:r>
+        <w:t xml:space="preserve">Create the </w:t>
+      </w:r>
+      <w:proofErr w:type="spellStart"/>
+      <w:r>
+        <w:t>GatewaySubnet</w:t>
+      </w:r>
+      <w:proofErr w:type="spellEnd"/>
+      <w:r>
+        <w:br/>
+        <w:t xml:space="preserve">Go to </w:t>
+      </w:r>
+      <w:proofErr w:type="spellStart"/>
+      <w:r>
+        <w:t>VNet</w:t>
+      </w:r>
+      <w:proofErr w:type="spellEnd"/>
+      <w:r>
+        <w:t xml:space="preserve"> &gt; create </w:t>
+      </w:r>
+      <w:proofErr w:type="spellStart"/>
+      <w:r>
+        <w:t>GatewaySubnet</w:t>
+      </w:r>
+      <w:proofErr w:type="spellEnd"/>
+    </w:p>
+    <w:p>
+      <w:pPr>
+        <w:spacing w:after="0"/>
+        <w:ind w:left="1440"/>
+      </w:pPr>
+    </w:p>
+    <w:p>
+      <w:pPr>
+        <w:spacing w:after="0"/>
+        <w:ind w:left="1440"/>
+      </w:pPr>
+      <w:r>
+        <w:t>Create the Virtual Network gateway (VPN)</w:t>
+      </w:r>
+    </w:p>
+    <w:p>
+      <w:pPr>
+        <w:spacing w:after="0"/>
+        <w:ind w:left="1440"/>
+      </w:pPr>
+      <w:r>
+        <w:t xml:space="preserve">Go to Virtual Networks gateways &gt; Add &gt; choose </w:t>
+      </w:r>
+      <w:proofErr w:type="spellStart"/>
+      <w:r>
+        <w:t>Gatewy</w:t>
+      </w:r>
+      <w:proofErr w:type="spellEnd"/>
+      <w:r>
+        <w:t xml:space="preserve"> type: VPN or ExpressRoute&gt; Choose VPN type: Route </w:t>
+      </w:r>
+      <w:proofErr w:type="gramStart"/>
+      <w:r>
+        <w:t>based</w:t>
+      </w:r>
+      <w:proofErr w:type="gramEnd"/>
+      <w:r>
+        <w:t xml:space="preserve"> or Policy based &gt; choose SKU &gt; Choose </w:t>
+      </w:r>
+      <w:proofErr w:type="spellStart"/>
+      <w:r>
+        <w:t>Vnet</w:t>
+      </w:r>
+      <w:proofErr w:type="spellEnd"/>
+      <w:r>
+        <w:t xml:space="preserve"> (automatically selects the </w:t>
+      </w:r>
+      <w:proofErr w:type="spellStart"/>
+      <w:r>
+        <w:t>GatewaySubnet</w:t>
+      </w:r>
+      <w:proofErr w:type="spellEnd"/>
+      <w:r>
+        <w:t xml:space="preserve"> created above &gt; specify PIP </w:t>
+      </w:r>
+    </w:p>
+    <w:p>
+      <w:pPr>
+        <w:spacing w:after="0"/>
+        <w:ind w:left="1440"/>
+      </w:pPr>
+    </w:p>
+    <w:p>
+      <w:pPr>
+        <w:spacing w:after="0"/>
+        <w:ind w:left="1440"/>
+      </w:pPr>
+      <w:r>
+        <w:t>Create the Local network gateway (representation of the local network)</w:t>
+      </w:r>
+    </w:p>
+    <w:p>
+      <w:pPr>
+        <w:spacing w:after="0"/>
+        <w:ind w:left="1440"/>
+      </w:pPr>
+      <w:r>
+        <w:t>Go to Local Network gateways &gt; Add &gt; IP address or FQDN of the local network &gt; specify address space</w:t>
+      </w:r>
+    </w:p>
+    <w:p>
+      <w:pPr>
+        <w:spacing w:after="0"/>
+        <w:ind w:left="1440"/>
+      </w:pPr>
+    </w:p>
+    <w:p>
+      <w:pPr>
+        <w:spacing w:after="0"/>
+        <w:ind w:left="1440"/>
+      </w:pPr>
+      <w:r>
+        <w:t>Add Connection</w:t>
+      </w:r>
+    </w:p>
+    <w:p>
+      <w:pPr>
+        <w:spacing w:after="0"/>
+        <w:ind w:left="1440"/>
+      </w:pPr>
+      <w:r>
+        <w:t xml:space="preserve">Go to the Created virtual network gateway &gt; Connections &gt; Add &gt; choose between </w:t>
+      </w:r>
+      <w:proofErr w:type="spellStart"/>
+      <w:r>
+        <w:t>Vnet</w:t>
+      </w:r>
+      <w:proofErr w:type="spellEnd"/>
+      <w:r>
+        <w:t xml:space="preserve"> to </w:t>
+      </w:r>
+      <w:proofErr w:type="spellStart"/>
+      <w:r>
+        <w:t>Vnet</w:t>
+      </w:r>
+      <w:proofErr w:type="spellEnd"/>
+      <w:r>
+        <w:t xml:space="preserve"> / Site to Site or ExpressRoute &gt; choose the Virtual Network Gateway &gt; Choose the Local network gateway &gt; provide Shared Key (PSK)</w:t>
+      </w:r>
+    </w:p>
+    <w:p>
+      <w:pPr>
+        <w:spacing w:after="0"/>
+        <w:ind w:left="1440"/>
+      </w:pPr>
+    </w:p>
+    <w:p>
+      <w:pPr>
+        <w:spacing w:after="0"/>
+        <w:ind w:left="1440"/>
+      </w:pPr>
+    </w:p>
+    <w:p>
+      <w:pPr>
+        <w:spacing w:after="0"/>
+        <w:ind w:left="1440"/>
+      </w:pPr>
+      <w:r>
+        <w:t>To deploy Point to site:</w:t>
+      </w:r>
+      <w:r>
+        <w:br/>
+        <w:t xml:space="preserve">Create the </w:t>
+      </w:r>
+      <w:r>
+        <w:t>Virtual Network Gateway (same as above)</w:t>
+      </w:r>
+    </w:p>
+    <w:p>
+      <w:pPr>
+        <w:spacing w:after="0"/>
+        <w:ind w:left="1440"/>
+      </w:pPr>
+      <w:r>
+        <w:t xml:space="preserve">Go to the created Virtual Network Gateway &gt; Point to site configuration&gt; Specify address pool that is outside the </w:t>
+      </w:r>
+      <w:proofErr w:type="spellStart"/>
+      <w:r>
+        <w:t>Vnet</w:t>
+      </w:r>
+      <w:proofErr w:type="spellEnd"/>
+      <w:r>
+        <w:t xml:space="preserve"> &gt; Tunnel type (SSTP, IKE, </w:t>
+      </w:r>
+      <w:proofErr w:type="spellStart"/>
+      <w:r>
+        <w:t>etc</w:t>
+      </w:r>
+      <w:proofErr w:type="spellEnd"/>
+      <w:r>
+        <w:t xml:space="preserve">) &gt; choose authentication (azure cert, radius, Azure AD) &gt; download VPN client &gt; install the client &gt; Go to Windows VPN Settings </w:t>
+      </w:r>
+    </w:p>
+    <w:p>
+      <w:pPr>
+        <w:spacing w:after="0"/>
+        <w:ind w:left="1440"/>
+      </w:pPr>
+    </w:p>
+    <w:p>
+      <w:pPr>
+        <w:spacing w:after="0"/>
+        <w:ind w:left="1440"/>
+      </w:pPr>
+    </w:p>
+    <w:p>
+      <w:pPr>
+        <w:spacing w:after="0"/>
+        <w:ind w:left="1440"/>
+      </w:pPr>
+    </w:p>
+    <w:p>
+      <w:pPr>
+        <w:spacing w:after="0"/>
+        <w:ind w:left="1440"/>
+      </w:pPr>
+    </w:p>
+    <w:p>
+      <w:pPr>
+        <w:spacing w:after="0"/>
+      </w:pPr>
+      <w:r>
+        <w:tab/>
+      </w:r>
+    </w:p>
+    <w:p>
+      <w:pPr>
+        <w:spacing w:after="0"/>
+      </w:pPr>
+    </w:p>
     <w:sectPr>
       <w:pgSz w:w="12240" w:h="15840"/>
       <w:pgMar w:top="720" w:right="720" w:bottom="720" w:left="720" w:header="720" w:footer="720" w:gutter="0"/>
@@ -2352,6 +2978,103 @@
     </w:p>
   </w:footnote>
 </w:footnotes>
+</file>
+
+<file path=word/numbering.xml><?xml version="1.0" encoding="utf-8"?>
+<w:numbering xmlns:wpc="http://schemas.microsoft.com/office/word/2010/wordprocessingCanvas" xmlns:cx="http://schemas.microsoft.com/office/drawing/2014/chartex" xmlns:cx1="http://schemas.microsoft.com/office/drawing/2015/9/8/chartex" xmlns:cx2="http://schemas.microsoft.com/office/drawing/2015/10/21/chartex" xmlns:cx3="http://schemas.microsoft.com/office/drawing/2016/5/9/chartex" xmlns:cx4="http://schemas.microsoft.com/office/drawing/2016/5/10/chartex" xmlns:cx5="http://schemas.microsoft.com/office/drawing/2016/5/11/chartex" xmlns:cx6="http://schemas.microsoft.com/office/drawing/2016/5/12/chartex" xmlns:cx7="http://schemas.microsoft.com/office/drawing/2016/5/13/chartex" xmlns:cx8="http://schemas.microsoft.com/office/drawing/2016/5/14/chartex" xmlns:mc="http://schemas.openxmlformats.org/markup-compatibility/2006" xmlns:aink="http://schemas.microsoft.com/office/drawing/2016/ink" xmlns:am3d="http://schemas.microsoft.com/office/drawing/2017/model3d" xmlns:o="urn:schemas-microsoft-com:office:office" xmlns:r="http://schemas.openxmlformats.org/officeDocument/2006/relationships" xmlns:m="http://schemas.openxmlformats.org/officeDocument/2006/math" xmlns:v="urn:schemas-microsoft-com:vml" xmlns:wp14="http://schemas.microsoft.com/office/word/2010/wordprocessingDrawing" xmlns:wp="http://schemas.openxmlformats.org/drawingml/2006/wordprocessingDrawing" xmlns:w10="urn:schemas-microsoft-com:office:word" xmlns:w="http://schemas.openxmlformats.org/wordprocessingml/2006/main" xmlns:w14="http://schemas.microsoft.com/office/word/2010/wordml" xmlns:w15="http://schemas.microsoft.com/office/word/2012/wordml" xmlns:w16cex="http://schemas.microsoft.com/office/word/2018/wordml/cex" xmlns:w16cid="http://schemas.microsoft.com/office/word/2016/wordml/cid" xmlns:w16="http://schemas.microsoft.com/office/word/2018/wordml" xmlns:w16se="http://schemas.microsoft.com/office/word/2015/wordml/symex" xmlns:wpg="http://schemas.microsoft.com/office/word/2010/wordprocessingGroup" xmlns:wpi="http://schemas.microsoft.com/office/word/2010/wordprocessingInk" xmlns:wne="http://schemas.microsoft.com/office/word/2006/wordml" xmlns:wps="http://schemas.microsoft.com/office/word/2010/wordprocessingShape" mc:Ignorable="w14 w15 w16se w16cid w16 w16cex wp14">
+  <w:abstractNum w:abstractNumId="0" w15:restartNumberingAfterBreak="0">
+    <w:nsid w:val="32744F59"/>
+    <w:multiLevelType w:val="hybridMultilevel"/>
+    <w:tmpl w:val="8656223A"/>
+    <w:lvl w:ilvl="0" w:tplc="D69A5384">
+      <w:start w:val="1"/>
+      <w:numFmt w:val="decimal"/>
+      <w:lvlText w:val="%1."/>
+      <w:lvlJc w:val="left"/>
+      <w:pPr>
+        <w:ind w:left="1080" w:hanging="360"/>
+      </w:pPr>
+      <w:rPr>
+        <w:rFonts w:hint="default"/>
+      </w:rPr>
+    </w:lvl>
+    <w:lvl w:ilvl="1" w:tplc="04090019">
+      <w:start w:val="1"/>
+      <w:numFmt w:val="lowerLetter"/>
+      <w:lvlText w:val="%2."/>
+      <w:lvlJc w:val="left"/>
+      <w:pPr>
+        <w:ind w:left="1800" w:hanging="360"/>
+      </w:pPr>
+    </w:lvl>
+    <w:lvl w:ilvl="2" w:tplc="0409001B" w:tentative="1">
+      <w:start w:val="1"/>
+      <w:numFmt w:val="lowerRoman"/>
+      <w:lvlText w:val="%3."/>
+      <w:lvlJc w:val="right"/>
+      <w:pPr>
+        <w:ind w:left="2520" w:hanging="180"/>
+      </w:pPr>
+    </w:lvl>
+    <w:lvl w:ilvl="3" w:tplc="0409000F" w:tentative="1">
+      <w:start w:val="1"/>
+      <w:numFmt w:val="decimal"/>
+      <w:lvlText w:val="%4."/>
+      <w:lvlJc w:val="left"/>
+      <w:pPr>
+        <w:ind w:left="3240" w:hanging="360"/>
+      </w:pPr>
+    </w:lvl>
+    <w:lvl w:ilvl="4" w:tplc="04090019" w:tentative="1">
+      <w:start w:val="1"/>
+      <w:numFmt w:val="lowerLetter"/>
+      <w:lvlText w:val="%5."/>
+      <w:lvlJc w:val="left"/>
+      <w:pPr>
+        <w:ind w:left="3960" w:hanging="360"/>
+      </w:pPr>
+    </w:lvl>
+    <w:lvl w:ilvl="5" w:tplc="0409001B" w:tentative="1">
+      <w:start w:val="1"/>
+      <w:numFmt w:val="lowerRoman"/>
+      <w:lvlText w:val="%6."/>
+      <w:lvlJc w:val="right"/>
+      <w:pPr>
+        <w:ind w:left="4680" w:hanging="180"/>
+      </w:pPr>
+    </w:lvl>
+    <w:lvl w:ilvl="6" w:tplc="0409000F" w:tentative="1">
+      <w:start w:val="1"/>
+      <w:numFmt w:val="decimal"/>
+      <w:lvlText w:val="%7."/>
+      <w:lvlJc w:val="left"/>
+      <w:pPr>
+        <w:ind w:left="5400" w:hanging="360"/>
+      </w:pPr>
+    </w:lvl>
+    <w:lvl w:ilvl="7" w:tplc="04090019" w:tentative="1">
+      <w:start w:val="1"/>
+      <w:numFmt w:val="lowerLetter"/>
+      <w:lvlText w:val="%8."/>
+      <w:lvlJc w:val="left"/>
+      <w:pPr>
+        <w:ind w:left="6120" w:hanging="360"/>
+      </w:pPr>
+    </w:lvl>
+    <w:lvl w:ilvl="8" w:tplc="0409001B" w:tentative="1">
+      <w:start w:val="1"/>
+      <w:numFmt w:val="lowerRoman"/>
+      <w:lvlText w:val="%9."/>
+      <w:lvlJc w:val="right"/>
+      <w:pPr>
+        <w:ind w:left="6840" w:hanging="180"/>
+      </w:pPr>
+    </w:lvl>
+  </w:abstractNum>
+  <w:num w:numId="1">
+    <w:abstractNumId w:val="0"/>
+  </w:num>
+</w:numbering>
 </file>
 
 <file path=word/styles.xml><?xml version="1.0" encoding="utf-8"?>
@@ -2780,6 +3503,17 @@
     <w:semiHidden/>
     <w:unhideWhenUsed/>
   </w:style>
+  <w:style w:type="paragraph" w:styleId="ListParagraph">
+    <w:name w:val="List Paragraph"/>
+    <w:basedOn w:val="Normal"/>
+    <w:uiPriority w:val="34"/>
+    <w:qFormat/>
+    <w:rsid w:val="00DF4222"/>
+    <w:pPr>
+      <w:ind w:left="720"/>
+      <w:contextualSpacing/>
+    </w:pPr>
+  </w:style>
 </w:styles>
 </file>
 

</xml_diff>